<commit_message>
docs(report): correct BUG_PROD_001 from invalid XSS to UI/UX missing keyword issue and update severity metrics
</commit_message>
<xml_diff>
--- a/Test Report/Test_Summary_Report_Final.docx
+++ b/Test Report/Test_Summary_Report_Final.docx
@@ -17,7 +17,7 @@
           <w:szCs w:val="26"/>
         </w:rPr>
         <w:pict w14:anchorId="7F9CF57F">
-          <v:rect id="_x0000_i1070" style="width:0;height:1.5pt" o:hralign="center" o:hrstd="t" o:hr="t" fillcolor="#a0a0a0" stroked="f"/>
+          <v:rect id="_x0000_i1025" style="width:0;height:1.5pt" o:hralign="center" o:hrstd="t" o:hr="t" fillcolor="#a0a0a0" stroked="f"/>
         </w:pict>
       </w:r>
     </w:p>
@@ -189,16 +189,19 @@
           <w:szCs w:val="26"/>
         </w:rPr>
         <w:pict w14:anchorId="4382F5B5">
-          <v:rect id="_x0000_i1099" style="width:0;height:1.5pt" o:hralign="center" o:hrstd="t" o:hr="t" fillcolor="#a0a0a0" stroked="f"/>
+          <v:rect id="_x0000_i1026" style="width:0;height:1.5pt" o:hralign="center" o:hrstd="t" o:hr="t" fillcolor="#a0a0a0" stroked="f"/>
         </w:pict>
       </w:r>
     </w:p>
     <w:sdt>
       <w:sdtPr>
         <w:rPr>
-          <w:rFonts w:ascii="Times New Roman" w:hAnsi="Times New Roman" w:cs="Times New Roman"/>
+          <w:rFonts w:ascii="Times New Roman" w:eastAsiaTheme="minorHAnsi" w:hAnsi="Times New Roman" w:cs="Times New Roman"/>
+          <w:color w:val="auto"/>
+          <w:kern w:val="2"/>
           <w:sz w:val="26"/>
           <w:szCs w:val="26"/>
+          <w14:ligatures w14:val="standardContextual"/>
         </w:rPr>
         <w:id w:val="47114035"/>
         <w:docPartObj>
@@ -208,13 +211,9 @@
       </w:sdtPr>
       <w:sdtEndPr>
         <w:rPr>
-          <w:rFonts w:eastAsiaTheme="minorHAnsi"/>
           <w:b/>
           <w:bCs/>
           <w:noProof/>
-          <w:color w:val="auto"/>
-          <w:kern w:val="2"/>
-          <w14:ligatures w14:val="standardContextual"/>
         </w:rPr>
       </w:sdtEndPr>
       <w:sdtContent>
@@ -793,7 +792,7 @@
           <w:szCs w:val="26"/>
         </w:rPr>
         <w:pict w14:anchorId="30681801">
-          <v:rect id="_x0000_i1078" style="width:0;height:1.5pt" o:hralign="center" o:hrstd="t" o:hr="t" fillcolor="#a0a0a0" stroked="f"/>
+          <v:rect id="_x0000_i1027" style="width:0;height:1.5pt" o:hralign="center" o:hrstd="t" o:hr="t" fillcolor="#a0a0a0" stroked="f"/>
         </w:pict>
       </w:r>
     </w:p>
@@ -1727,14 +1726,50 @@
           <w:bCs/>
           <w:szCs w:val="26"/>
         </w:rPr>
-        <w:t>Nghiêm trọng (Critical) - 3 Lỗi (30%):</w:t>
-      </w:r>
-      <w:r>
-        <w:rPr>
-          <w:rFonts w:cs="Times New Roman"/>
-          <w:szCs w:val="26"/>
-        </w:rPr>
-        <w:t xml:space="preserve"> Các lỗi đe dọa trực tiếp đến an toàn dữ liệu và doanh thu, bao gồm lỗi chèn mã độc (XSS), cho phép nhập số lượng âm vào giỏ hàng và thanh toán thẻ tín dụng không cần xác thực.</w:t>
+        <w:t xml:space="preserve">Nghiêm trọng (Critical) - </w:t>
+      </w:r>
+      <w:r>
+        <w:rPr>
+          <w:rFonts w:cs="Times New Roman"/>
+          <w:b/>
+          <w:bCs/>
+          <w:szCs w:val="26"/>
+        </w:rPr>
+        <w:t>2</w:t>
+      </w:r>
+      <w:r>
+        <w:rPr>
+          <w:rFonts w:cs="Times New Roman"/>
+          <w:b/>
+          <w:bCs/>
+          <w:szCs w:val="26"/>
+        </w:rPr>
+        <w:t xml:space="preserve"> Lỗi (</w:t>
+      </w:r>
+      <w:r>
+        <w:rPr>
+          <w:rFonts w:cs="Times New Roman"/>
+          <w:b/>
+          <w:bCs/>
+          <w:szCs w:val="26"/>
+        </w:rPr>
+        <w:t>2</w:t>
+      </w:r>
+      <w:r>
+        <w:rPr>
+          <w:rFonts w:cs="Times New Roman"/>
+          <w:b/>
+          <w:bCs/>
+          <w:szCs w:val="26"/>
+        </w:rPr>
+        <w:t>0%):</w:t>
+      </w:r>
+      <w:r>
+        <w:rPr>
+          <w:rFonts w:cs="Times New Roman"/>
+          <w:szCs w:val="26"/>
+        </w:rPr>
+        <w:t xml:space="preserve"> Các lỗi đe dọa trực tiếp đến an toàn dữ liệu và doanh thu, bao gồm lỗi cho phép nhập số lượng âm vào giỏ hàng và thanh toán thẻ tín dụng không cần xác thực.</w:t>
       </w:r>
     </w:p>
     <w:p>
@@ -1757,14 +1792,46 @@
           <w:bCs/>
           <w:szCs w:val="26"/>
         </w:rPr>
-        <w:t>Lớn (Major) - 4 Lỗi (40%):</w:t>
-      </w:r>
-      <w:r>
-        <w:rPr>
-          <w:rFonts w:cs="Times New Roman"/>
-          <w:szCs w:val="26"/>
-        </w:rPr>
-        <w:t xml:space="preserve"> Các lỗi về logic nghiệp vụ và thiếu hụt tính năng (Không có nút Quên mật khẩu, không có trang Lịch sử đơn hàng, lỗi cho phép nhập mật khẩu quá ngắn).</w:t>
+        <w:t xml:space="preserve">Lớn (Major) - </w:t>
+      </w:r>
+      <w:r>
+        <w:rPr>
+          <w:rFonts w:cs="Times New Roman"/>
+          <w:b/>
+          <w:bCs/>
+          <w:szCs w:val="26"/>
+        </w:rPr>
+        <w:t>5</w:t>
+      </w:r>
+      <w:r>
+        <w:rPr>
+          <w:rFonts w:cs="Times New Roman"/>
+          <w:b/>
+          <w:bCs/>
+          <w:szCs w:val="26"/>
+        </w:rPr>
+        <w:t xml:space="preserve"> Lỗi (40%):</w:t>
+      </w:r>
+      <w:r>
+        <w:rPr>
+          <w:rFonts w:cs="Times New Roman"/>
+          <w:szCs w:val="26"/>
+        </w:rPr>
+        <w:t xml:space="preserve"> Các lỗi về logic nghiệp vụ và thiếu hụt tính năng (Không có nút Quên mật khẩu, không có trang Lịch sử đơn hàng, lỗi cho phép nhập mật khẩu quá ngắn</w:t>
+      </w:r>
+      <w:r>
+        <w:rPr>
+          <w:rFonts w:cs="Times New Roman"/>
+          <w:szCs w:val="26"/>
+        </w:rPr>
+        <w:t>, lỗi hiển thị kết quả tìm kiếm</w:t>
+      </w:r>
+      <w:r>
+        <w:rPr>
+          <w:rFonts w:cs="Times New Roman"/>
+          <w:szCs w:val="26"/>
+        </w:rPr>
+        <w:t>).</w:t>
       </w:r>
     </w:p>
     <w:p>
@@ -1981,7 +2048,43 @@
           <w:bCs/>
           <w:szCs w:val="26"/>
         </w:rPr>
-        <w:t>Top 3 lỗi Nghiêm trọng (Critical)</w:t>
+        <w:t xml:space="preserve">Top 3 lỗi </w:t>
+      </w:r>
+      <w:r>
+        <w:rPr>
+          <w:rFonts w:cs="Times New Roman"/>
+          <w:b/>
+          <w:bCs/>
+          <w:szCs w:val="26"/>
+        </w:rPr>
+        <w:t>nổi cộm nhất</w:t>
+      </w:r>
+      <w:r>
+        <w:rPr>
+          <w:rFonts w:cs="Times New Roman"/>
+          <w:b/>
+          <w:bCs/>
+          <w:szCs w:val="26"/>
+        </w:rPr>
+        <w:t xml:space="preserve"> (</w:t>
+      </w:r>
+      <w:r>
+        <w:rPr>
+          <w:rFonts w:cs="Times New Roman"/>
+          <w:b/>
+          <w:bCs/>
+          <w:szCs w:val="26"/>
+        </w:rPr>
+        <w:t>Outstanding Issues</w:t>
+      </w:r>
+      <w:r>
+        <w:rPr>
+          <w:rFonts w:cs="Times New Roman"/>
+          <w:b/>
+          <w:bCs/>
+          <w:szCs w:val="26"/>
+        </w:rPr>
+        <w:t>)</w:t>
       </w:r>
       <w:r>
         <w:rPr>
@@ -2011,14 +2114,23 @@
           <w:bCs/>
           <w:szCs w:val="26"/>
         </w:rPr>
-        <w:t>[BUG_PROD_001] Lỗ hổng bảo mật XSS trên thanh Tìm kiếm:</w:t>
-      </w:r>
-      <w:r>
-        <w:rPr>
-          <w:rFonts w:cs="Times New Roman"/>
-          <w:szCs w:val="26"/>
-        </w:rPr>
-        <w:t xml:space="preserve"> Hệ thống không mã hóa (Encode) các thẻ HTML/Javascript được nhập vào thanh tìm kiếm, tạo ra lỗ hổng để tin tặc đánh cắp phiên đăng nhập của người dùng.</w:t>
+        <w:t xml:space="preserve">[BUG_PROD_001] </w:t>
+      </w:r>
+      <w:r>
+        <w:rPr>
+          <w:rFonts w:cs="Times New Roman"/>
+          <w:b/>
+          <w:bCs/>
+          <w:szCs w:val="26"/>
+        </w:rPr>
+        <w:t xml:space="preserve">Lỗi Trải nghiệm người dùng (UX) tại trang kết quả tìm kiếm: </w:t>
+      </w:r>
+      <w:r>
+        <w:rPr>
+          <w:rFonts w:cs="Times New Roman"/>
+          <w:szCs w:val="26"/>
+        </w:rPr>
+        <w:t>Sau khi thực hiện truy vấn, hệ thống chỉ trả về một tiêu đề tĩnh là "SEARCHED PRODUCTS" mà không hiển thị lại từ khóa mà người dùng vừa nhập. Điều này vi phạm nguyên tắc cơ bản về tính khả dụng (Usability) trong thiết kế, gây bối rối cho khách hàng khi họ cần đối chiếu xem mình có gõ sai chính tả hay không.</w:t>
       </w:r>
     </w:p>
     <w:p>
@@ -2212,6 +2324,7 @@
           <w:rFonts w:cs="Times New Roman"/>
           <w:szCs w:val="26"/>
         </w:rPr>
+        <w:lastRenderedPageBreak/>
         <w:t>Xử lý triệt để 3 lỗi Nghiêm trọng (Critical) và 4 lỗi Lớn (Major) trong vòng 5 ngày làm việc.</w:t>
       </w:r>
     </w:p>
@@ -2254,7 +2367,6 @@
           <w:rFonts w:cs="Times New Roman"/>
           <w:szCs w:val="26"/>
         </w:rPr>
-        <w:lastRenderedPageBreak/>
         <w:t xml:space="preserve">Lên lịch đánh giá lại chất lượng cho Phiên bản 1.1 vào ngày </w:t>
       </w:r>
       <w:r>
@@ -2293,7 +2405,7 @@
           <w:szCs w:val="26"/>
         </w:rPr>
         <w:pict w14:anchorId="1219023D">
-          <v:rect id="_x0000_i1072" style="width:0;height:1.5pt" o:hralign="center" o:hrstd="t" o:hr="t" fillcolor="#a0a0a0" stroked="f"/>
+          <v:rect id="_x0000_i1028" style="width:0;height:1.5pt" o:hralign="center" o:hrstd="t" o:hr="t" fillcolor="#a0a0a0" stroked="f"/>
         </w:pict>
       </w:r>
     </w:p>

</xml_diff>